<commit_message>
11. Go.cmd galimai veikia
</commit_message>
<xml_diff>
--- a/LFF.docx
+++ b/LFF.docx
@@ -2163,23 +2163,35 @@
                 <w:lang w:val="lt-LT"/>
               </w:rPr>
             </w:pPr>
-          </w:p>
-        </w:tc>
-        <w:tc>
-          <w:tcPr>
-            <w:tcW w:w="810" w:type="dxa"/>
-            <w:tcBorders>
-              <w:top w:val="single" w:sz="6" w:space="0" w:color="auto"/>
-              <w:bottom w:val="single" w:sz="6" w:space="0" w:color="auto"/>
-              <w:right w:val="single" w:sz="6" w:space="0" w:color="auto"/>
-            </w:tcBorders>
-          </w:tcPr>
-          <w:p>
-            <w:pPr>
-              <w:rPr>
-                <w:lang w:val="lt-LT"/>
-              </w:rPr>
-            </w:pPr>
+            <w:r>
+              <w:rPr>
+                <w:lang w:val="lt-LT"/>
+              </w:rPr>
+              <w:t>13:40</w:t>
+            </w:r>
+          </w:p>
+        </w:tc>
+        <w:tc>
+          <w:tcPr>
+            <w:tcW w:w="810" w:type="dxa"/>
+            <w:tcBorders>
+              <w:top w:val="single" w:sz="6" w:space="0" w:color="auto"/>
+              <w:bottom w:val="single" w:sz="6" w:space="0" w:color="auto"/>
+              <w:right w:val="single" w:sz="6" w:space="0" w:color="auto"/>
+            </w:tcBorders>
+          </w:tcPr>
+          <w:p>
+            <w:pPr>
+              <w:rPr>
+                <w:lang w:val="lt-LT"/>
+              </w:rPr>
+            </w:pPr>
+            <w:r>
+              <w:rPr>
+                <w:lang w:val="lt-LT"/>
+              </w:rPr>
+              <w:t>14:55</w:t>
+            </w:r>
           </w:p>
         </w:tc>
         <w:tc>
@@ -2197,6 +2209,12 @@
                 <w:lang w:val="lt-LT"/>
               </w:rPr>
             </w:pPr>
+            <w:r>
+              <w:rPr>
+                <w:lang w:val="lt-LT"/>
+              </w:rPr>
+              <w:t>Reikia susiinstaliuoti make ir chocolathey 60 min</w:t>
+            </w:r>
           </w:p>
         </w:tc>
         <w:tc>
@@ -2214,6 +2232,12 @@
                 <w:lang w:val="lt-LT"/>
               </w:rPr>
             </w:pPr>
+            <w:r>
+              <w:rPr>
+                <w:lang w:val="lt-LT"/>
+              </w:rPr>
+              <w:t>75 – 60 = 15 min</w:t>
+            </w:r>
           </w:p>
         </w:tc>
         <w:tc>
@@ -2228,9 +2252,15 @@
           <w:p>
             <w:pPr>
               <w:rPr>
-                <w:lang w:val="lt-LT"/>
-              </w:rPr>
-            </w:pPr>
+                <w:lang w:val="en-US"/>
+              </w:rPr>
+            </w:pPr>
+            <w:r>
+              <w:rPr>
+                <w:lang w:val="lt-LT"/>
+              </w:rPr>
+              <w:t>Planavimas, kodo peržiūra</w:t>
+            </w:r>
           </w:p>
         </w:tc>
         <w:tc>
@@ -2283,6 +2313,12 @@
                 <w:lang w:val="lt-LT"/>
               </w:rPr>
             </w:pPr>
+            <w:r>
+              <w:rPr>
+                <w:lang w:val="lt-LT"/>
+              </w:rPr>
+              <w:t>-</w:t>
+            </w:r>
           </w:p>
         </w:tc>
       </w:tr>

</xml_diff>